<commit_message>
uploading first draft of index and updated page design document
</commit_message>
<xml_diff>
--- a/resources/Straight-to-the-point-final-page-design.docx
+++ b/resources/Straight-to-the-point-final-page-design.docx
@@ -11,164 +11,306 @@
       <w:r>
         <w:t xml:space="preserve">Part 1 – page design mock up </w:t>
       </w:r>
+    </w:p>
+    <w:p/>
+    <w:p>
+      <w:r>
+        <w:t>Header</w:t>
+      </w:r>
+    </w:p>
+    <w:p/>
+    <w:p>
+      <w:r>
+        <w:t xml:space="preserve">Logo – Straight to the Point -- </w:t>
+      </w:r>
+    </w:p>
+    <w:p/>
+    <w:p>
+      <w:proofErr w:type="spellStart"/>
+      <w:r>
+        <w:t>Nav</w:t>
+      </w:r>
+      <w:proofErr w:type="spellEnd"/>
+      <w:r>
+        <w:t xml:space="preserve"> bar</w:t>
+      </w:r>
+    </w:p>
+    <w:p/>
+    <w:p>
       <w:bookmarkStart w:id="0" w:name="_GoBack"/>
       <w:bookmarkEnd w:id="0"/>
     </w:p>
-    <w:p/>
-    <w:p>
-      <w:r>
-        <w:t>Header</w:t>
-      </w:r>
-    </w:p>
-    <w:p/>
-    <w:p>
-      <w:r>
-        <w:t xml:space="preserve">Logo – Straight to the Point -- </w:t>
-      </w:r>
-    </w:p>
-    <w:p/>
-    <w:p>
-      <w:r>
-        <w:t>Nav bar</w:t>
-      </w:r>
-    </w:p>
-    <w:p/>
-    <w:p>
-      <w:r>
-        <w:t xml:space="preserve">Services </w:t>
-      </w:r>
-      <w:r>
-        <w:t>(Article)</w:t>
-      </w:r>
-      <w:r>
-        <w:tab/>
-      </w:r>
-      <w:r>
-        <w:tab/>
-      </w:r>
-      <w:r>
-        <w:t xml:space="preserve">About </w:t>
-      </w:r>
-      <w:r>
-        <w:tab/>
-      </w:r>
-      <w:r>
-        <w:tab/>
-      </w:r>
-      <w:r>
-        <w:tab/>
-      </w:r>
-      <w:r>
-        <w:tab/>
-        <w:t>Facilities(pg</w:t>
-      </w:r>
-      <w:r>
-        <w:t>.</w:t>
-      </w:r>
-      <w:r>
-        <w:t xml:space="preserve"> services)</w:t>
-      </w:r>
-      <w:r>
-        <w:tab/>
-      </w:r>
-      <w:r>
-        <w:tab/>
-        <w:t>Contact (Same page as about)</w:t>
-      </w:r>
-    </w:p>
-    <w:p>
-      <w:r>
-        <w:t>-Classes</w:t>
-      </w:r>
-      <w:r>
-        <w:t xml:space="preserve"> (Section) </w:t>
-      </w:r>
-      <w:r>
-        <w:tab/>
-      </w:r>
-      <w:r>
-        <w:tab/>
-      </w:r>
-      <w:r>
-        <w:t>- History/descry.</w:t>
-      </w:r>
-      <w:r>
-        <w:tab/>
-      </w:r>
-      <w:r>
-        <w:tab/>
-        <w:t>- Description of the site</w:t>
-      </w:r>
-      <w:r>
-        <w:tab/>
-      </w:r>
-      <w:r>
-        <w:tab/>
-        <w:t>- Hours Address, phone, email</w:t>
-      </w:r>
-      <w:r>
-        <w:t xml:space="preserve"> </w:t>
-      </w:r>
-      <w:r>
-        <w:t>(li)</w:t>
-      </w:r>
-    </w:p>
-    <w:p>
-      <w:r>
-        <w:t>-Private Lessons</w:t>
-      </w:r>
-      <w:r>
-        <w:tab/>
-      </w:r>
-      <w:r>
-        <w:tab/>
-        <w:t>- Instructor bios</w:t>
-      </w:r>
-      <w:r>
-        <w:tab/>
-      </w:r>
-      <w:r>
-        <w:tab/>
-        <w:t>- Photos of the facility</w:t>
-      </w:r>
-    </w:p>
-    <w:p>
-      <w:r>
-        <w:t>-Events</w:t>
-      </w:r>
-      <w:r>
-        <w:tab/>
-      </w:r>
-      <w:r>
-        <w:tab/>
-      </w:r>
-      <w:r>
-        <w:tab/>
-        <w:t>- Non-disc. Policy</w:t>
-      </w:r>
-      <w:r>
-        <w:tab/>
-      </w:r>
-      <w:r>
-        <w:tab/>
-      </w:r>
-    </w:p>
-    <w:p>
-      <w:r>
-        <w:tab/>
-      </w:r>
-      <w:r>
-        <w:tab/>
-      </w:r>
-      <w:r>
-        <w:tab/>
-      </w:r>
-      <w:r>
-        <w:tab/>
-        <w:t>- Partnerships/Affiliations</w:t>
-      </w:r>
-    </w:p>
-    <w:p/>
+    <w:tbl>
+      <w:tblPr>
+        <w:tblStyle w:val="TableGrid"/>
+        <w:tblW w:w="0" w:type="auto"/>
+        <w:tblLook w:val="04A0" w:firstRow="1" w:lastRow="0" w:firstColumn="1" w:lastColumn="0" w:noHBand="0" w:noVBand="1"/>
+      </w:tblPr>
+      <w:tblGrid>
+        <w:gridCol w:w="3294"/>
+        <w:gridCol w:w="3294"/>
+        <w:gridCol w:w="3294"/>
+        <w:gridCol w:w="3294"/>
+      </w:tblGrid>
+      <w:tr>
+        <w:tc>
+          <w:tcPr>
+            <w:tcW w:w="3294" w:type="dxa"/>
+          </w:tcPr>
+          <w:p>
+            <w:r>
+              <w:t>Services (Article)</w:t>
+            </w:r>
+            <w:r>
+              <w:tab/>
+            </w:r>
+          </w:p>
+        </w:tc>
+        <w:tc>
+          <w:tcPr>
+            <w:tcW w:w="3294" w:type="dxa"/>
+          </w:tcPr>
+          <w:p>
+            <w:r>
+              <w:t>About</w:t>
+            </w:r>
+          </w:p>
+        </w:tc>
+        <w:tc>
+          <w:tcPr>
+            <w:tcW w:w="3294" w:type="dxa"/>
+          </w:tcPr>
+          <w:p>
+            <w:r>
+              <w:t>Facilities</w:t>
+            </w:r>
+            <w:r>
+              <w:t xml:space="preserve"> </w:t>
+            </w:r>
+            <w:r>
+              <w:t>(</w:t>
+            </w:r>
+            <w:r>
+              <w:t xml:space="preserve">on </w:t>
+            </w:r>
+            <w:r>
+              <w:t>services</w:t>
+            </w:r>
+            <w:r>
+              <w:t xml:space="preserve"> page</w:t>
+            </w:r>
+            <w:r>
+              <w:t>)</w:t>
+            </w:r>
+            <w:r>
+              <w:tab/>
+            </w:r>
+          </w:p>
+        </w:tc>
+        <w:tc>
+          <w:tcPr>
+            <w:tcW w:w="3294" w:type="dxa"/>
+          </w:tcPr>
+          <w:p>
+            <w:pPr>
+              <w:ind w:left="180"/>
+            </w:pPr>
+            <w:r>
+              <w:t>Contact (</w:t>
+            </w:r>
+            <w:r>
+              <w:t>one about</w:t>
+            </w:r>
+            <w:r>
+              <w:t xml:space="preserve"> page)</w:t>
+            </w:r>
+          </w:p>
+          <w:p/>
+        </w:tc>
+      </w:tr>
+      <w:tr>
+        <w:tc>
+          <w:tcPr>
+            <w:tcW w:w="3294" w:type="dxa"/>
+          </w:tcPr>
+          <w:p>
+            <w:r>
+              <w:t>- Classes [section]</w:t>
+            </w:r>
+          </w:p>
+        </w:tc>
+        <w:tc>
+          <w:tcPr>
+            <w:tcW w:w="3294" w:type="dxa"/>
+          </w:tcPr>
+          <w:p>
+            <w:r>
+              <w:t>History</w:t>
+            </w:r>
+          </w:p>
+        </w:tc>
+        <w:tc>
+          <w:tcPr>
+            <w:tcW w:w="3294" w:type="dxa"/>
+          </w:tcPr>
+          <w:p>
+            <w:r>
+              <w:t>Facility description</w:t>
+            </w:r>
+          </w:p>
+        </w:tc>
+        <w:tc>
+          <w:tcPr>
+            <w:tcW w:w="3294" w:type="dxa"/>
+          </w:tcPr>
+          <w:p>
+            <w:r>
+              <w:t>Hours</w:t>
+            </w:r>
+          </w:p>
+        </w:tc>
+      </w:tr>
+      <w:tr>
+        <w:tc>
+          <w:tcPr>
+            <w:tcW w:w="3294" w:type="dxa"/>
+          </w:tcPr>
+          <w:p>
+            <w:r>
+              <w:t>- Private Lessons [section]</w:t>
+            </w:r>
+          </w:p>
+        </w:tc>
+        <w:tc>
+          <w:tcPr>
+            <w:tcW w:w="3294" w:type="dxa"/>
+          </w:tcPr>
+          <w:p>
+            <w:r>
+              <w:t>Instructor bios</w:t>
+            </w:r>
+          </w:p>
+        </w:tc>
+        <w:tc>
+          <w:tcPr>
+            <w:tcW w:w="3294" w:type="dxa"/>
+          </w:tcPr>
+          <w:p>
+            <w:r>
+              <w:t>Photos</w:t>
+            </w:r>
+          </w:p>
+        </w:tc>
+        <w:tc>
+          <w:tcPr>
+            <w:tcW w:w="3294" w:type="dxa"/>
+          </w:tcPr>
+          <w:p>
+            <w:r>
+              <w:t>Address</w:t>
+            </w:r>
+          </w:p>
+        </w:tc>
+      </w:tr>
+      <w:tr>
+        <w:tc>
+          <w:tcPr>
+            <w:tcW w:w="3294" w:type="dxa"/>
+          </w:tcPr>
+          <w:p>
+            <w:r>
+              <w:t>- Events</w:t>
+            </w:r>
+          </w:p>
+        </w:tc>
+        <w:tc>
+          <w:tcPr>
+            <w:tcW w:w="3294" w:type="dxa"/>
+          </w:tcPr>
+          <w:p>
+            <w:r>
+              <w:t>Non-disc policy</w:t>
+            </w:r>
+          </w:p>
+        </w:tc>
+        <w:tc>
+          <w:tcPr>
+            <w:tcW w:w="3294" w:type="dxa"/>
+          </w:tcPr>
+          <w:p/>
+        </w:tc>
+        <w:tc>
+          <w:tcPr>
+            <w:tcW w:w="3294" w:type="dxa"/>
+          </w:tcPr>
+          <w:p>
+            <w:r>
+              <w:t>Phone</w:t>
+            </w:r>
+          </w:p>
+        </w:tc>
+      </w:tr>
+      <w:tr>
+        <w:tc>
+          <w:tcPr>
+            <w:tcW w:w="3294" w:type="dxa"/>
+          </w:tcPr>
+          <w:p/>
+        </w:tc>
+        <w:tc>
+          <w:tcPr>
+            <w:tcW w:w="3294" w:type="dxa"/>
+          </w:tcPr>
+          <w:p>
+            <w:r>
+              <w:t>Partnerships/affiliations</w:t>
+            </w:r>
+          </w:p>
+        </w:tc>
+        <w:tc>
+          <w:tcPr>
+            <w:tcW w:w="3294" w:type="dxa"/>
+          </w:tcPr>
+          <w:p/>
+        </w:tc>
+        <w:tc>
+          <w:tcPr>
+            <w:tcW w:w="3294" w:type="dxa"/>
+          </w:tcPr>
+          <w:p>
+            <w:r>
+              <w:t>Email</w:t>
+            </w:r>
+          </w:p>
+        </w:tc>
+      </w:tr>
+      <w:tr>
+        <w:tc>
+          <w:tcPr>
+            <w:tcW w:w="3294" w:type="dxa"/>
+          </w:tcPr>
+          <w:p/>
+        </w:tc>
+        <w:tc>
+          <w:tcPr>
+            <w:tcW w:w="3294" w:type="dxa"/>
+          </w:tcPr>
+          <w:p/>
+        </w:tc>
+        <w:tc>
+          <w:tcPr>
+            <w:tcW w:w="3294" w:type="dxa"/>
+          </w:tcPr>
+          <w:p/>
+        </w:tc>
+        <w:tc>
+          <w:tcPr>
+            <w:tcW w:w="3294" w:type="dxa"/>
+          </w:tcPr>
+          <w:p/>
+        </w:tc>
+      </w:tr>
+    </w:tbl>
     <w:p/>
     <w:p/>
     <w:p/>
@@ -180,25 +322,39 @@
     <w:p/>
     <w:p>
       <w:r>
-        <w:t>[body]</w:t>
-      </w:r>
-    </w:p>
-    <w:p/>
-    <w:p/>
-    <w:p>
-      <w:r>
-        <w:t>services [article]</w:t>
-      </w:r>
-    </w:p>
-    <w:p/>
-    <w:p/>
-    <w:p/>
-    <w:p/>
-    <w:p/>
-    <w:p/>
-    <w:p/>
-    <w:p>
-      <w:r>
+        <w:t>[</w:t>
+      </w:r>
+      <w:proofErr w:type="gramStart"/>
+      <w:r>
+        <w:t>body</w:t>
+      </w:r>
+      <w:proofErr w:type="gramEnd"/>
+      <w:r>
+        <w:t>]</w:t>
+      </w:r>
+    </w:p>
+    <w:p/>
+    <w:p/>
+    <w:p>
+      <w:proofErr w:type="gramStart"/>
+      <w:r>
+        <w:t>services</w:t>
+      </w:r>
+      <w:proofErr w:type="gramEnd"/>
+      <w:r>
+        <w:t xml:space="preserve"> [article]</w:t>
+      </w:r>
+    </w:p>
+    <w:p/>
+    <w:p/>
+    <w:p/>
+    <w:p/>
+    <w:p/>
+    <w:p/>
+    <w:p/>
+    <w:p>
+      <w:r>
+        <w:lastRenderedPageBreak/>
         <w:t>Footer</w:t>
       </w:r>
     </w:p>
@@ -216,7 +372,15 @@
     <w:p/>
     <w:p>
       <w:r>
-        <w:t xml:space="preserve">Header, navbar, footer for both pages – Chas </w:t>
+        <w:t xml:space="preserve">Header, </w:t>
+      </w:r>
+      <w:proofErr w:type="spellStart"/>
+      <w:r>
+        <w:t>navbar</w:t>
+      </w:r>
+      <w:proofErr w:type="spellEnd"/>
+      <w:r>
+        <w:t xml:space="preserve">, footer for both pages – Chas </w:t>
       </w:r>
     </w:p>
     <w:p>
@@ -229,7 +393,6 @@
       <w:pgMar w:top="1440" w:right="1440" w:bottom="1440" w:left="1440" w:header="1440" w:footer="1440" w:gutter="0"/>
       <w:cols w:space="720"/>
       <w:titlePg/>
-      <w:printerSettings r:id="rId5"/>
     </w:sectPr>
   </w:body>
 </w:document>
@@ -418,6 +581,29 @@
     <w:semiHidden/>
     <w:unhideWhenUsed/>
   </w:style>
+  <w:style w:type="table" w:styleId="TableGrid">
+    <w:name w:val="Table Grid"/>
+    <w:basedOn w:val="TableNormal"/>
+    <w:uiPriority w:val="59"/>
+    <w:rsid w:val="00D26982"/>
+    <w:tblPr>
+      <w:tblInd w:w="0" w:type="dxa"/>
+      <w:tblBorders>
+        <w:top w:val="single" w:sz="4" w:space="0" w:color="auto"/>
+        <w:left w:val="single" w:sz="4" w:space="0" w:color="auto"/>
+        <w:bottom w:val="single" w:sz="4" w:space="0" w:color="auto"/>
+        <w:right w:val="single" w:sz="4" w:space="0" w:color="auto"/>
+        <w:insideH w:val="single" w:sz="4" w:space="0" w:color="auto"/>
+        <w:insideV w:val="single" w:sz="4" w:space="0" w:color="auto"/>
+      </w:tblBorders>
+      <w:tblCellMar>
+        <w:top w:w="0" w:type="dxa"/>
+        <w:left w:w="108" w:type="dxa"/>
+        <w:bottom w:w="0" w:type="dxa"/>
+        <w:right w:w="108" w:type="dxa"/>
+      </w:tblCellMar>
+    </w:tblPr>
+  </w:style>
 </w:styles>
 </file>
 
@@ -603,6 +789,29 @@
     <w:uiPriority w:val="99"/>
     <w:semiHidden/>
     <w:unhideWhenUsed/>
+  </w:style>
+  <w:style w:type="table" w:styleId="TableGrid">
+    <w:name w:val="Table Grid"/>
+    <w:basedOn w:val="TableNormal"/>
+    <w:uiPriority w:val="59"/>
+    <w:rsid w:val="00D26982"/>
+    <w:tblPr>
+      <w:tblInd w:w="0" w:type="dxa"/>
+      <w:tblBorders>
+        <w:top w:val="single" w:sz="4" w:space="0" w:color="auto"/>
+        <w:left w:val="single" w:sz="4" w:space="0" w:color="auto"/>
+        <w:bottom w:val="single" w:sz="4" w:space="0" w:color="auto"/>
+        <w:right w:val="single" w:sz="4" w:space="0" w:color="auto"/>
+        <w:insideH w:val="single" w:sz="4" w:space="0" w:color="auto"/>
+        <w:insideV w:val="single" w:sz="4" w:space="0" w:color="auto"/>
+      </w:tblBorders>
+      <w:tblCellMar>
+        <w:top w:w="0" w:type="dxa"/>
+        <w:left w:w="108" w:type="dxa"/>
+        <w:bottom w:w="0" w:type="dxa"/>
+        <w:right w:w="108" w:type="dxa"/>
+      </w:tblCellMar>
+    </w:tblPr>
   </w:style>
 </w:styles>
 </file>

</xml_diff>